<commit_message>
implemented evaluation controller UpdateEvaluation ++
</commit_message>
<xml_diff>
--- a/WSafe/WSafe.Web/SG-SST/2022/1. PLANEAR/1.1.2/FRSST-005 Cartas de Asign de Respons en SST.docx
+++ b/WSafe/WSafe.Web/SG-SST/2022/1. PLANEAR/1.1.2/FRSST-005 Cartas de Asign de Respons en SST.docx
@@ -8619,14 +8619,14 @@
               <w:rFonts w:ascii="Calibri" w:eastAsia="Calibri" w:hAnsi="Calibri" w:cs="Calibri"/>
               <w:szCs w:val="24"/>
             </w:rPr>
-            <w:t>Versión: 0</w:t>
+            <w:t xml:space="preserve">Versión: </w:t>
           </w:r>
           <w:r>
             <w:rPr>
               <w:rFonts w:ascii="Calibri" w:eastAsia="Calibri" w:hAnsi="Calibri" w:cs="Calibri"/>
               <w:szCs w:val="24"/>
             </w:rPr>
-            <w:t>0</w:t>
+            <w:t>01</w:t>
           </w:r>
         </w:p>
       </w:tc>

</xml_diff>